<commit_message>
Update Miercoles 17 de agosto.docx
</commit_message>
<xml_diff>
--- a/Taller motores/Miercoles 17 de agosto.docx
+++ b/Taller motores/Miercoles 17 de agosto.docx
@@ -96,6 +96,136 @@
           <w:lang w:val="es-ES"/>
         </w:rPr>
         <w:t xml:space="preserve">compresión video de hoy </w:t>
+      </w:r>
+    </w:p>
+    <w:p>
+      <w:pPr>
+        <w:rPr>
+          <w:lang w:val="es-ES"/>
+        </w:rPr>
+      </w:pPr>
+      <w:r>
+        <w:rPr>
+          <w:lang w:val="es-ES"/>
+        </w:rPr>
+        <w:t xml:space="preserve">Mínimos cuadrados aplicados a sistemas </w:t>
+      </w:r>
+      <w:r>
+        <w:rPr>
+          <w:lang w:val="es-ES"/>
+        </w:rPr>
+        <w:t xml:space="preserve">dinámicos se basa en tener datos basados en el tiempo y dar un modelo productivo para predecir </w:t>
+      </w:r>
+    </w:p>
+    <w:p>
+      <w:pPr>
+        <w:rPr>
+          <w:lang w:val="en-US"/>
+        </w:rPr>
+      </w:pPr>
+      <w:r>
+        <w:rPr>
+          <w:lang w:val="en-US"/>
+        </w:rPr>
+        <w:t>Yi=</w:t>
+      </w:r>
+      <w:proofErr w:type="spellStart"/>
+      <w:r>
+        <w:rPr>
+          <w:lang w:val="en-US"/>
+        </w:rPr>
+        <w:t>aY</w:t>
+      </w:r>
+      <w:proofErr w:type="spellEnd"/>
+      <w:r>
+        <w:rPr>
+          <w:lang w:val="en-US"/>
+        </w:rPr>
+        <w:t>(</w:t>
+      </w:r>
+      <w:r>
+        <w:rPr>
+          <w:lang w:val="en-US"/>
+        </w:rPr>
+        <w:t>i-</w:t>
+      </w:r>
+      <w:r>
+        <w:rPr>
+          <w:lang w:val="en-US"/>
+        </w:rPr>
+        <w:t xml:space="preserve">2) + </w:t>
+      </w:r>
+      <w:proofErr w:type="spellStart"/>
+      <w:r>
+        <w:rPr>
+          <w:lang w:val="en-US"/>
+        </w:rPr>
+        <w:t>bY</w:t>
+      </w:r>
+      <w:proofErr w:type="spellEnd"/>
+      <w:r>
+        <w:rPr>
+          <w:lang w:val="en-US"/>
+        </w:rPr>
+        <w:t>(i-1)</w:t>
+      </w:r>
+      <w:r>
+        <w:rPr>
+          <w:lang w:val="en-US"/>
+        </w:rPr>
+        <w:t xml:space="preserve"> </w:t>
+      </w:r>
+      <w:r>
+        <w:rPr>
+          <w:lang w:val="en-US"/>
+        </w:rPr>
+        <w:t>+</w:t>
+      </w:r>
+      <w:r>
+        <w:rPr>
+          <w:lang w:val="en-US"/>
+        </w:rPr>
+        <w:t xml:space="preserve"> </w:t>
+      </w:r>
+      <w:proofErr w:type="spellStart"/>
+      <w:r>
+        <w:rPr>
+          <w:lang w:val="en-US"/>
+        </w:rPr>
+        <w:t>cYi</w:t>
+      </w:r>
+      <w:proofErr w:type="spellEnd"/>
+      <w:r>
+        <w:rPr>
+          <w:lang w:val="en-US"/>
+        </w:rPr>
+        <w:t>(i-2)</w:t>
+      </w:r>
+    </w:p>
+    <w:p>
+      <w:r>
+        <w:t xml:space="preserve">Calcular </w:t>
+      </w:r>
+      <w:r>
+        <w:t xml:space="preserve">adecuadamente </w:t>
+      </w:r>
+      <w:r>
+        <w:t xml:space="preserve">los coeficientes </w:t>
+      </w:r>
+      <w:r>
+        <w:t>para q</w:t>
+      </w:r>
+      <w:r>
+        <w:t>ue Y se mantenga igual pero qu</w:t>
+      </w:r>
+      <w:r>
+        <w:t>e</w:t>
+      </w:r>
+      <w:r>
+        <w:t xml:space="preserve"> nos de</w:t>
+      </w:r>
+      <w:r>
+        <w:t>l comportamiento en el tiempo</w:t>
       </w:r>
     </w:p>
     <w:sectPr>

</xml_diff>